<commit_message>
Add SB-Admin + Fix templating
</commit_message>
<xml_diff>
--- a/TemplateCetak3.docx
+++ b/TemplateCetak3.docx
@@ -516,7 +516,7 @@
                 <w:color w:val="000000"/>
               </w:rPr>
               <w:drawing>
-                <wp:anchor distT="0" distB="0" distL="114300" distR="114300" simplePos="0" relativeHeight="251659264" behindDoc="0" locked="0" layoutInCell="1" allowOverlap="1" wp14:anchorId="5FCBFA16" wp14:editId="2F461176">
+                <wp:anchor distT="0" distB="0" distL="114300" distR="114300" simplePos="0" relativeHeight="251659264" behindDoc="0" locked="0" layoutInCell="1" allowOverlap="1" wp14:anchorId="6F135C6C" wp14:editId="54CD8B40">
                   <wp:simplePos x="0" y="0"/>
                   <wp:positionH relativeFrom="column">
                     <wp:posOffset>4445</wp:posOffset>
@@ -1989,21 +1989,23 @@
               <w:spacing w:after="0" w:line="240" w:lineRule="auto"/>
               <w:jc w:val="right"/>
               <w:rPr>
-                <w:rFonts w:ascii="Algerian" w:eastAsia="Times New Roman" w:hAnsi="Algerian" w:cs="Calibri"/>
+                <w:rFonts w:eastAsia="Times New Roman" w:cstheme="minorHAnsi"/>
                 <w:color w:val="000000"/>
                 <w:sz w:val="40"/>
                 <w:szCs w:val="40"/>
               </w:rPr>
             </w:pPr>
-            <w:r>
-              <w:rPr>
-                <w:rFonts w:ascii="Algerian" w:eastAsia="Times New Roman" w:hAnsi="Algerian" w:cs="Calibri"/>
+            <w:bookmarkStart w:id="1" w:name="_GoBack"/>
+            <w:r>
+              <w:rPr>
+                <w:rFonts w:eastAsia="Times New Roman" w:cstheme="minorHAnsi"/>
                 <w:color w:val="000000"/>
                 <w:sz w:val="40"/>
                 <w:szCs w:val="40"/>
               </w:rPr>
-              <w:t>7E+07</w:t>
-            </w:r>
+              <w:t>Code</w:t>
+            </w:r>
+            <w:bookmarkEnd w:id="1"/>
           </w:p>
         </w:tc>
         <w:tc>
@@ -6773,7 +6775,7 @@
             <w:tcBorders>
               <w:top w:val="nil"/>
               <w:left w:val="single" w:sz="4" w:space="0" w:color="auto"/>
-              <w:bottom w:val="nil"/>
+              <w:bottom w:val="single" w:sz="4" w:space="0" w:color="auto"/>
               <w:right w:val="single" w:sz="4" w:space="0" w:color="auto"/>
             </w:tcBorders>
             <w:shd w:val="clear" w:color="auto" w:fill="auto"/>
@@ -6868,7 +6870,7 @@
             <w:tcBorders>
               <w:top w:val="nil"/>
               <w:left w:val="nil"/>
-              <w:bottom w:val="nil"/>
+              <w:bottom w:val="single" w:sz="4" w:space="0" w:color="auto"/>
               <w:right w:val="single" w:sz="4" w:space="0" w:color="auto"/>
             </w:tcBorders>
             <w:shd w:val="clear" w:color="auto" w:fill="auto"/>
@@ -7016,279 +7018,16 @@
         </w:trPr>
         <w:tc>
           <w:tcPr>
-            <w:tcW w:w="851" w:type="dxa"/>
+            <w:tcW w:w="9840" w:type="dxa"/>
+            <w:gridSpan w:val="9"/>
             <w:tcBorders>
               <w:top w:val="single" w:sz="4" w:space="0" w:color="auto"/>
               <w:left w:val="single" w:sz="4" w:space="0" w:color="auto"/>
-              <w:bottom w:val="nil"/>
-              <w:right w:val="nil"/>
-            </w:tcBorders>
-            <w:shd w:val="clear" w:color="auto" w:fill="auto"/>
-            <w:noWrap/>
-            <w:hideMark/>
-          </w:tcPr>
-          <w:p>
-            <w:pPr>
-              <w:spacing w:after="0" w:line="240" w:lineRule="auto"/>
-              <w:rPr>
-                <w:rFonts w:ascii="Calibri" w:eastAsia="Times New Roman" w:hAnsi="Calibri" w:cs="Calibri"/>
-                <w:b/>
-                <w:bCs/>
-                <w:i/>
-                <w:iCs/>
-                <w:color w:val="000000"/>
-              </w:rPr>
-            </w:pPr>
-          </w:p>
-        </w:tc>
-        <w:tc>
-          <w:tcPr>
-            <w:tcW w:w="1248" w:type="dxa"/>
-            <w:gridSpan w:val="2"/>
-            <w:tcBorders>
-              <w:top w:val="nil"/>
-              <w:left w:val="nil"/>
-              <w:bottom w:val="nil"/>
-              <w:right w:val="nil"/>
-            </w:tcBorders>
-            <w:shd w:val="clear" w:color="auto" w:fill="auto"/>
-            <w:noWrap/>
-            <w:vAlign w:val="bottom"/>
-            <w:hideMark/>
-          </w:tcPr>
-          <w:p>
-            <w:pPr>
-              <w:spacing w:after="0" w:line="240" w:lineRule="auto"/>
-              <w:rPr>
-                <w:rFonts w:ascii="Calibri" w:eastAsia="Times New Roman" w:hAnsi="Calibri" w:cs="Calibri"/>
-                <w:b/>
-                <w:bCs/>
-                <w:i/>
-                <w:iCs/>
-                <w:color w:val="000000"/>
-              </w:rPr>
-            </w:pPr>
-            <w:r>
-              <w:rPr>
-                <w:rFonts w:ascii="Calibri" w:eastAsia="Times New Roman" w:hAnsi="Calibri" w:cs="Calibri"/>
-                <w:b/>
-                <w:bCs/>
-                <w:i/>
-                <w:iCs/>
-                <w:color w:val="000000"/>
-              </w:rPr>
-              <w:t> </w:t>
-            </w:r>
-          </w:p>
-        </w:tc>
-        <w:tc>
-          <w:tcPr>
-            <w:tcW w:w="968" w:type="dxa"/>
-            <w:tcBorders>
-              <w:top w:val="nil"/>
-              <w:left w:val="nil"/>
-              <w:bottom w:val="nil"/>
-              <w:right w:val="nil"/>
-            </w:tcBorders>
-            <w:shd w:val="clear" w:color="auto" w:fill="auto"/>
-            <w:noWrap/>
-            <w:vAlign w:val="bottom"/>
-            <w:hideMark/>
-          </w:tcPr>
-          <w:p>
-            <w:pPr>
-              <w:spacing w:after="0" w:line="240" w:lineRule="auto"/>
-              <w:rPr>
-                <w:rFonts w:ascii="Calibri" w:eastAsia="Times New Roman" w:hAnsi="Calibri" w:cs="Calibri"/>
-                <w:b/>
-                <w:bCs/>
-                <w:i/>
-                <w:iCs/>
-                <w:color w:val="000000"/>
-              </w:rPr>
-            </w:pPr>
-            <w:r>
-              <w:rPr>
-                <w:rFonts w:ascii="Calibri" w:eastAsia="Times New Roman" w:hAnsi="Calibri" w:cs="Calibri"/>
-                <w:b/>
-                <w:bCs/>
-                <w:i/>
-                <w:iCs/>
-                <w:color w:val="000000"/>
-              </w:rPr>
-              <w:t> </w:t>
-            </w:r>
-          </w:p>
-        </w:tc>
-        <w:tc>
-          <w:tcPr>
-            <w:tcW w:w="835" w:type="dxa"/>
-            <w:tcBorders>
-              <w:top w:val="nil"/>
-              <w:left w:val="nil"/>
-              <w:bottom w:val="nil"/>
-              <w:right w:val="nil"/>
-            </w:tcBorders>
-            <w:shd w:val="clear" w:color="auto" w:fill="auto"/>
-            <w:noWrap/>
-            <w:vAlign w:val="bottom"/>
-            <w:hideMark/>
-          </w:tcPr>
-          <w:p>
-            <w:pPr>
-              <w:spacing w:after="0" w:line="240" w:lineRule="auto"/>
-              <w:rPr>
-                <w:rFonts w:ascii="Calibri" w:eastAsia="Times New Roman" w:hAnsi="Calibri" w:cs="Calibri"/>
-                <w:b/>
-                <w:bCs/>
-                <w:i/>
-                <w:iCs/>
-                <w:color w:val="000000"/>
-              </w:rPr>
-            </w:pPr>
-            <w:r>
-              <w:rPr>
-                <w:rFonts w:ascii="Calibri" w:eastAsia="Times New Roman" w:hAnsi="Calibri" w:cs="Calibri"/>
-                <w:b/>
-                <w:bCs/>
-                <w:i/>
-                <w:iCs/>
-                <w:color w:val="000000"/>
-              </w:rPr>
-              <w:t> </w:t>
-            </w:r>
-          </w:p>
-        </w:tc>
-        <w:tc>
-          <w:tcPr>
-            <w:tcW w:w="1107" w:type="dxa"/>
-            <w:tcBorders>
-              <w:top w:val="nil"/>
-              <w:left w:val="nil"/>
-              <w:bottom w:val="nil"/>
-              <w:right w:val="nil"/>
-            </w:tcBorders>
-            <w:shd w:val="clear" w:color="auto" w:fill="auto"/>
-            <w:noWrap/>
-            <w:vAlign w:val="bottom"/>
-            <w:hideMark/>
-          </w:tcPr>
-          <w:p>
-            <w:pPr>
-              <w:spacing w:after="0" w:line="240" w:lineRule="auto"/>
-              <w:rPr>
-                <w:rFonts w:ascii="Calibri" w:eastAsia="Times New Roman" w:hAnsi="Calibri" w:cs="Calibri"/>
-                <w:b/>
-                <w:bCs/>
-                <w:i/>
-                <w:iCs/>
-                <w:color w:val="000000"/>
-              </w:rPr>
-            </w:pPr>
-            <w:r>
-              <w:rPr>
-                <w:rFonts w:ascii="Calibri" w:eastAsia="Times New Roman" w:hAnsi="Calibri" w:cs="Calibri"/>
-                <w:b/>
-                <w:bCs/>
-                <w:i/>
-                <w:iCs/>
-                <w:color w:val="000000"/>
-              </w:rPr>
-              <w:t> </w:t>
-            </w:r>
-          </w:p>
-        </w:tc>
-        <w:tc>
-          <w:tcPr>
-            <w:tcW w:w="812" w:type="dxa"/>
-            <w:tcBorders>
-              <w:top w:val="nil"/>
-              <w:left w:val="nil"/>
-              <w:bottom w:val="nil"/>
-              <w:right w:val="nil"/>
-            </w:tcBorders>
-            <w:shd w:val="clear" w:color="auto" w:fill="auto"/>
-            <w:noWrap/>
-            <w:vAlign w:val="bottom"/>
-            <w:hideMark/>
-          </w:tcPr>
-          <w:p>
-            <w:pPr>
-              <w:spacing w:after="0" w:line="240" w:lineRule="auto"/>
-              <w:rPr>
-                <w:rFonts w:ascii="Calibri" w:eastAsia="Times New Roman" w:hAnsi="Calibri" w:cs="Calibri"/>
-                <w:b/>
-                <w:bCs/>
-                <w:i/>
-                <w:iCs/>
-                <w:color w:val="000000"/>
-              </w:rPr>
-            </w:pPr>
-            <w:r>
-              <w:rPr>
-                <w:rFonts w:ascii="Calibri" w:eastAsia="Times New Roman" w:hAnsi="Calibri" w:cs="Calibri"/>
-                <w:b/>
-                <w:bCs/>
-                <w:i/>
-                <w:iCs/>
-                <w:color w:val="000000"/>
-              </w:rPr>
-              <w:t> </w:t>
-            </w:r>
-          </w:p>
-        </w:tc>
-        <w:tc>
-          <w:tcPr>
-            <w:tcW w:w="2117" w:type="dxa"/>
-            <w:tcBorders>
-              <w:top w:val="nil"/>
-              <w:left w:val="nil"/>
-              <w:bottom w:val="nil"/>
-              <w:right w:val="nil"/>
-            </w:tcBorders>
-            <w:shd w:val="clear" w:color="auto" w:fill="auto"/>
-            <w:noWrap/>
-            <w:vAlign w:val="bottom"/>
-            <w:hideMark/>
-          </w:tcPr>
-          <w:p>
-            <w:pPr>
-              <w:spacing w:after="0" w:line="240" w:lineRule="auto"/>
-              <w:rPr>
-                <w:rFonts w:ascii="Calibri" w:eastAsia="Times New Roman" w:hAnsi="Calibri" w:cs="Calibri"/>
-                <w:b/>
-                <w:bCs/>
-                <w:i/>
-                <w:iCs/>
-                <w:color w:val="000000"/>
-              </w:rPr>
-            </w:pPr>
-            <w:r>
-              <w:rPr>
-                <w:rFonts w:ascii="Calibri" w:eastAsia="Times New Roman" w:hAnsi="Calibri" w:cs="Calibri"/>
-                <w:b/>
-                <w:bCs/>
-                <w:i/>
-                <w:iCs/>
-                <w:color w:val="000000"/>
-              </w:rPr>
-              <w:t> </w:t>
-            </w:r>
-          </w:p>
-        </w:tc>
-        <w:tc>
-          <w:tcPr>
-            <w:tcW w:w="1902" w:type="dxa"/>
-            <w:tcBorders>
-              <w:top w:val="single" w:sz="4" w:space="0" w:color="auto"/>
-              <w:left w:val="nil"/>
-              <w:bottom w:val="nil"/>
+              <w:bottom w:val="single" w:sz="4" w:space="0" w:color="auto"/>
               <w:right w:val="single" w:sz="4" w:space="0" w:color="auto"/>
             </w:tcBorders>
             <w:shd w:val="clear" w:color="auto" w:fill="auto"/>
             <w:noWrap/>
-            <w:vAlign w:val="bottom"/>
-            <w:hideMark/>
           </w:tcPr>
           <w:p>
             <w:pPr>
@@ -7550,10 +7289,7 @@
           <w:tcPr>
             <w:tcW w:w="851" w:type="dxa"/>
             <w:tcBorders>
-              <w:top w:val="nil"/>
-              <w:left w:val="single" w:sz="4" w:space="0" w:color="auto"/>
-              <w:bottom w:val="single" w:sz="4" w:space="0" w:color="auto"/>
-              <w:right w:val="nil"/>
+              <w:top w:val="single" w:sz="4" w:space="0" w:color="auto"/>
             </w:tcBorders>
             <w:shd w:val="clear" w:color="auto" w:fill="auto"/>
             <w:noWrap/>
@@ -7589,10 +7325,7 @@
             <w:tcW w:w="1248" w:type="dxa"/>
             <w:gridSpan w:val="2"/>
             <w:tcBorders>
-              <w:top w:val="nil"/>
-              <w:left w:val="nil"/>
-              <w:bottom w:val="single" w:sz="4" w:space="0" w:color="auto"/>
-              <w:right w:val="nil"/>
+              <w:top w:val="single" w:sz="4" w:space="0" w:color="auto"/>
             </w:tcBorders>
             <w:shd w:val="clear" w:color="auto" w:fill="auto"/>
             <w:noWrap/>
@@ -7620,10 +7353,7 @@
           <w:tcPr>
             <w:tcW w:w="968" w:type="dxa"/>
             <w:tcBorders>
-              <w:top w:val="nil"/>
-              <w:left w:val="nil"/>
-              <w:bottom w:val="single" w:sz="4" w:space="0" w:color="auto"/>
-              <w:right w:val="nil"/>
+              <w:top w:val="single" w:sz="4" w:space="0" w:color="auto"/>
             </w:tcBorders>
             <w:shd w:val="clear" w:color="auto" w:fill="auto"/>
             <w:noWrap/>
@@ -7651,10 +7381,7 @@
           <w:tcPr>
             <w:tcW w:w="835" w:type="dxa"/>
             <w:tcBorders>
-              <w:top w:val="nil"/>
-              <w:left w:val="nil"/>
-              <w:bottom w:val="single" w:sz="4" w:space="0" w:color="auto"/>
-              <w:right w:val="nil"/>
+              <w:top w:val="single" w:sz="4" w:space="0" w:color="auto"/>
             </w:tcBorders>
             <w:shd w:val="clear" w:color="auto" w:fill="auto"/>
             <w:noWrap/>
@@ -7682,10 +7409,7 @@
           <w:tcPr>
             <w:tcW w:w="1107" w:type="dxa"/>
             <w:tcBorders>
-              <w:top w:val="nil"/>
-              <w:left w:val="nil"/>
-              <w:bottom w:val="single" w:sz="4" w:space="0" w:color="auto"/>
-              <w:right w:val="nil"/>
+              <w:top w:val="single" w:sz="4" w:space="0" w:color="auto"/>
             </w:tcBorders>
             <w:shd w:val="clear" w:color="auto" w:fill="auto"/>
             <w:noWrap/>
@@ -7713,10 +7437,7 @@
           <w:tcPr>
             <w:tcW w:w="812" w:type="dxa"/>
             <w:tcBorders>
-              <w:top w:val="nil"/>
-              <w:left w:val="nil"/>
-              <w:bottom w:val="single" w:sz="4" w:space="0" w:color="auto"/>
-              <w:right w:val="nil"/>
+              <w:top w:val="single" w:sz="4" w:space="0" w:color="auto"/>
             </w:tcBorders>
             <w:shd w:val="clear" w:color="auto" w:fill="auto"/>
             <w:noWrap/>
@@ -7744,10 +7465,7 @@
           <w:tcPr>
             <w:tcW w:w="2117" w:type="dxa"/>
             <w:tcBorders>
-              <w:top w:val="nil"/>
-              <w:left w:val="nil"/>
-              <w:bottom w:val="single" w:sz="4" w:space="0" w:color="auto"/>
-              <w:right w:val="nil"/>
+              <w:top w:val="single" w:sz="4" w:space="0" w:color="auto"/>
             </w:tcBorders>
             <w:shd w:val="clear" w:color="auto" w:fill="auto"/>
             <w:noWrap/>
@@ -7775,9 +7493,7 @@
           <w:tcPr>
             <w:tcW w:w="1902" w:type="dxa"/>
             <w:tcBorders>
-              <w:top w:val="nil"/>
-              <w:left w:val="nil"/>
-              <w:bottom w:val="single" w:sz="4" w:space="0" w:color="auto"/>
+              <w:top w:val="single" w:sz="4" w:space="0" w:color="auto"/>
               <w:right w:val="single" w:sz="4" w:space="0" w:color="auto"/>
             </w:tcBorders>
             <w:shd w:val="clear" w:color="auto" w:fill="auto"/>
@@ -7807,8 +7523,8 @@
             <w:tcW w:w="1217" w:type="dxa"/>
             <w:gridSpan w:val="2"/>
             <w:tcBorders>
-              <w:top w:val="nil"/>
-              <w:left w:val="nil"/>
+              <w:top w:val="single" w:sz="4" w:space="0" w:color="auto"/>
+              <w:left w:val="single" w:sz="4" w:space="0" w:color="auto"/>
               <w:bottom w:val="nil"/>
             </w:tcBorders>
             <w:shd w:val="clear" w:color="auto" w:fill="auto"/>
@@ -8037,7 +7753,6 @@
           <w:tcPr>
             <w:tcW w:w="851" w:type="dxa"/>
             <w:tcBorders>
-              <w:top w:val="nil"/>
               <w:left w:val="nil"/>
               <w:bottom w:val="nil"/>
               <w:right w:val="nil"/>
@@ -8062,7 +7777,6 @@
             <w:tcW w:w="1248" w:type="dxa"/>
             <w:gridSpan w:val="2"/>
             <w:tcBorders>
-              <w:top w:val="nil"/>
               <w:left w:val="nil"/>
               <w:bottom w:val="nil"/>
               <w:right w:val="nil"/>
@@ -8086,7 +7800,6 @@
           <w:tcPr>
             <w:tcW w:w="968" w:type="dxa"/>
             <w:tcBorders>
-              <w:top w:val="nil"/>
               <w:left w:val="nil"/>
               <w:bottom w:val="nil"/>
               <w:right w:val="nil"/>
@@ -8110,7 +7823,6 @@
           <w:tcPr>
             <w:tcW w:w="835" w:type="dxa"/>
             <w:tcBorders>
-              <w:top w:val="nil"/>
               <w:left w:val="nil"/>
               <w:bottom w:val="nil"/>
               <w:right w:val="nil"/>
@@ -8134,7 +7846,6 @@
           <w:tcPr>
             <w:tcW w:w="1107" w:type="dxa"/>
             <w:tcBorders>
-              <w:top w:val="nil"/>
               <w:left w:val="nil"/>
               <w:bottom w:val="nil"/>
               <w:right w:val="nil"/>
@@ -8158,7 +7869,6 @@
           <w:tcPr>
             <w:tcW w:w="812" w:type="dxa"/>
             <w:tcBorders>
-              <w:top w:val="nil"/>
               <w:left w:val="nil"/>
               <w:bottom w:val="nil"/>
               <w:right w:val="nil"/>
@@ -8183,7 +7893,6 @@
             <w:tcW w:w="4019" w:type="dxa"/>
             <w:gridSpan w:val="2"/>
             <w:tcBorders>
-              <w:top w:val="single" w:sz="4" w:space="0" w:color="auto"/>
               <w:left w:val="nil"/>
               <w:bottom w:val="nil"/>
               <w:right w:val="single" w:sz="4" w:space="0" w:color="000000"/>
@@ -8315,8 +8024,6 @@
               </w:rPr>
               <w:t>Total</w:t>
             </w:r>
-            <w:bookmarkStart w:id="1" w:name="_GoBack"/>
-            <w:bookmarkEnd w:id="1"/>
           </w:p>
         </w:tc>
         <w:tc>
@@ -9063,7 +8770,7 @@
                 <w:szCs w:val="20"/>
               </w:rPr>
               <w:drawing>
-                <wp:inline distT="0" distB="0" distL="0" distR="0" wp14:anchorId="2E189749" wp14:editId="0070A6F0">
+                <wp:inline distT="0" distB="0" distL="0" distR="0" wp14:anchorId="23927798" wp14:editId="4502D3E4">
                   <wp:extent cx="914400" cy="914400"/>
                   <wp:effectExtent l="0" t="0" r="0" b="0"/>
                   <wp:docPr id="1" name="Picture 1" descr="C:\Users\Server 3\Downloads\qr-code.png"/>

</xml_diff>